<commit_message>
Beschreibung von Dispositionspapier erweitert
</commit_message>
<xml_diff>
--- a/Disposition_Muster.docx
+++ b/Disposition_Muster.docx
@@ -192,36 +192,18 @@
           <w:lang w:val="en-US"/>
         </w:rPr>
       </w:pPr>
-      <w:r>
-        <w:rPr>
-          <w:lang w:val="en-US"/>
-        </w:rPr>
-        <w:t>i</w:t>
-      </w:r>
-      <w:r>
-        <w:rPr>
-          <w:lang w:val="en-US"/>
-        </w:rPr>
-        <w:t>nf17038</w:t>
-      </w:r>
-      <w:r>
-        <w:rPr>
-          <w:lang w:val="en-US"/>
-        </w:rPr>
-        <w:t>@</w:t>
-      </w:r>
-      <w:r>
-        <w:rPr>
-          <w:lang w:val="en-US"/>
-        </w:rPr>
-        <w:t>lehre.</w:t>
-      </w:r>
-      <w:r>
-        <w:rPr>
-          <w:lang w:val="en-US"/>
-        </w:rPr>
-        <w:t>dhbw-stuttgart.de</w:t>
-      </w:r>
+      <w:hyperlink r:id="rId9" w:history="1">
+        <w:r>
+          <w:rPr>
+            <w:rStyle w:val="Hyperlink"/>
+            <w:noProof w:val="0"/>
+            <w:sz w:val="14"/>
+            <w:szCs w:val="18"/>
+            <w:lang w:val="en-US"/>
+          </w:rPr>
+          <w:t>inf17038@lehre.dhbw-stuttgart.de</w:t>
+        </w:r>
+      </w:hyperlink>
     </w:p>
     <w:p>
       <w:pPr>
@@ -259,7 +241,7 @@
         <w:rPr>
           <w:sz w:val="18"/>
         </w:rPr>
-        <w:t>29</w:t>
+        <w:t>22</w:t>
       </w:r>
       <w:r>
         <w:rPr>
@@ -271,7 +253,13 @@
         <w:rPr>
           <w:sz w:val="18"/>
         </w:rPr>
-        <w:t>11</w:t>
+        <w:t>1</w:t>
+      </w:r>
+      <w:r>
+        <w:rPr>
+          <w:sz w:val="18"/>
+        </w:rPr>
+        <w:t>2</w:t>
       </w:r>
       <w:r>
         <w:rPr>
@@ -373,14 +361,64 @@
         <w:rPr>
           <w:szCs w:val="20"/>
         </w:rPr>
-        <w:t>Das Ziel der Arbeit soll es sein eine Testumgebung zu entwickeln, in der die verschiedenen Steuerungsmöglichkeiten miteinander verglichen werden können. Der Vergleich bzw. die Versuche sollen mit Probanden durchgeführt und ausgewertet werden. Dabei sollen die Versuche subjektiv sowie objektiv betrachtet werden.</w:t>
-      </w:r>
-      <w:r>
-        <w:rPr>
-          <w:szCs w:val="20"/>
-        </w:rPr>
-        <w:t xml:space="preserve"> Am Ende der Arbeit soll eine Bewertung vorliegen, wie gut sich VR und Eye-Tracking kombinieren lassen.</w:t>
-      </w:r>
+        <w:t xml:space="preserve">Das Ziel der Arbeit soll es sein eine </w:t>
+      </w:r>
+      <w:proofErr w:type="spellStart"/>
+      <w:r>
+        <w:rPr>
+          <w:szCs w:val="20"/>
+        </w:rPr>
+        <w:t>Testumgbung</w:t>
+      </w:r>
+      <w:proofErr w:type="spellEnd"/>
+      <w:r>
+        <w:rPr>
+          <w:szCs w:val="20"/>
+        </w:rPr>
+        <w:t xml:space="preserve"> zu </w:t>
+      </w:r>
+      <w:proofErr w:type="spellStart"/>
+      <w:r>
+        <w:rPr>
+          <w:szCs w:val="20"/>
+        </w:rPr>
+        <w:t>entwicklen</w:t>
+      </w:r>
+      <w:proofErr w:type="spellEnd"/>
+      <w:r>
+        <w:rPr>
+          <w:szCs w:val="20"/>
+        </w:rPr>
+        <w:t xml:space="preserve">, in der das Eye-Tracking-System in der Virtual Reality Umgebung getestet werden kann. Zu </w:t>
+      </w:r>
+      <w:proofErr w:type="spellStart"/>
+      <w:r>
+        <w:rPr>
+          <w:szCs w:val="20"/>
+        </w:rPr>
+        <w:t>Untersuchen</w:t>
+      </w:r>
+      <w:proofErr w:type="spellEnd"/>
+      <w:r>
+        <w:rPr>
+          <w:szCs w:val="20"/>
+        </w:rPr>
+        <w:t xml:space="preserve"> sind die verschiedenen Steuerungsmöglichkeiten (z B. Controller, Maus, Tastatur), die mit dem VR-Headset möglich sind und wie diese sinnvoll durch das Eye-Tracking-System ersetzt oder erweitert werden können. </w:t>
+      </w:r>
+      <w:r>
+        <w:rPr>
+          <w:szCs w:val="20"/>
+        </w:rPr>
+        <w:t>Außerdem soll die allgemeine Zuverlässigkeit und Genauigkeit des Eye-Tracking-Systems in der Testumgebung untersucht werden. Diese Untersuchungen sollen mit Probanden durchgeführt und ausgewertet werden. Für die Probanden soll ein Fragebogen erarbeitet werden, anhand dessen die Versuche sowohl subjektiv als auch objektiv betrachtet werden können. Am Ende der Arbeit soll s</w:t>
+      </w:r>
+      <w:r>
+        <w:rPr>
+          <w:szCs w:val="20"/>
+        </w:rPr>
+        <w:t>eine Bewertung vorliegen, wie gut sich VR und Eye-Tracking kombinieren lassen.</w:t>
+      </w:r>
+      <w:bookmarkStart w:id="0" w:name="_GoBack"/>
+      <w:bookmarkEnd w:id="0"/>
     </w:p>
     <w:p>
       <w:pPr>
@@ -413,14 +451,12 @@
         </w:rPr>
         <w:t xml:space="preserve"> Labs erweitert. Es muss ein </w:t>
       </w:r>
-      <w:proofErr w:type="spellStart"/>
-      <w:r>
-        <w:rPr>
-          <w:szCs w:val="20"/>
-        </w:rPr>
-        <w:t>lesitungsstarker</w:t>
-      </w:r>
-      <w:proofErr w:type="spellEnd"/>
+      <w:r>
+        <w:rPr>
+          <w:szCs w:val="20"/>
+        </w:rPr>
+        <w:t>leistungsstarker</w:t>
+      </w:r>
       <w:r>
         <w:rPr>
           <w:szCs w:val="20"/>
@@ -523,6 +559,7 @@
         <w:rPr>
           <w:szCs w:val="20"/>
         </w:rPr>
+        <w:lastRenderedPageBreak/>
         <w:t>&lt;</w:t>
       </w:r>
       <w:r>
@@ -547,7 +584,6 @@
         <w:rPr>
           <w:szCs w:val="20"/>
         </w:rPr>
-        <w:lastRenderedPageBreak/>
         <w:t>Dies soll möglichst in einem Fließtext dokumentiert werden. Idealerweise abschließend mit sehr konkreten Zielbeschreibungen, die auch validierbar sind.</w:t>
       </w:r>
       <w:r>
@@ -864,19 +900,7 @@
               <w:rPr>
                 <w:szCs w:val="20"/>
               </w:rPr>
-              <w:t>Fertigstellung Testumgebung</w:t>
-            </w:r>
-            <w:r>
-              <w:rPr>
-                <w:szCs w:val="20"/>
-              </w:rPr>
-              <w:t>en (praktischer Teil)</w:t>
-            </w:r>
-            <w:r>
-              <w:rPr>
-                <w:szCs w:val="20"/>
-              </w:rPr>
-              <w:t xml:space="preserve"> &amp; Fragebogen / Bewertungskriterien</w:t>
+              <w:t>Fertigstellung Testumgebungen (praktischer Teil) &amp; Fragebogen / Bewertungskriterien</w:t>
             </w:r>
           </w:p>
         </w:tc>
@@ -924,13 +948,7 @@
               <w:rPr>
                 <w:szCs w:val="20"/>
               </w:rPr>
-              <w:t xml:space="preserve">Durchführung der </w:t>
-            </w:r>
-            <w:r>
-              <w:rPr>
-                <w:szCs w:val="20"/>
-              </w:rPr>
-              <w:t>Probandenversuche</w:t>
+              <w:t>Durchführung der Probandenversuche</w:t>
             </w:r>
           </w:p>
         </w:tc>
@@ -1085,8 +1103,6 @@
         </w:rPr>
         <w:t>Motivation, Ziel der Arbeit</w:t>
       </w:r>
-      <w:bookmarkStart w:id="0" w:name="_GoBack"/>
-      <w:bookmarkEnd w:id="0"/>
     </w:p>
     <w:p>
       <w:pPr>
@@ -1318,6 +1334,7 @@
         <w:rPr>
           <w:szCs w:val="20"/>
         </w:rPr>
+        <w:lastRenderedPageBreak/>
         <w:t>Aufbau der Testumgebungen</w:t>
       </w:r>
     </w:p>
@@ -1433,7 +1450,6 @@
         <w:rPr>
           <w:szCs w:val="20"/>
         </w:rPr>
-        <w:lastRenderedPageBreak/>
         <w:t>Kriterien, Bewertung</w:t>
       </w:r>
     </w:p>
@@ -1647,10 +1663,10 @@
       </w:r>
     </w:p>
     <w:sectPr>
-      <w:headerReference w:type="default" r:id="rId9"/>
-      <w:footerReference w:type="default" r:id="rId10"/>
-      <w:headerReference w:type="first" r:id="rId11"/>
-      <w:footerReference w:type="first" r:id="rId12"/>
+      <w:headerReference w:type="default" r:id="rId10"/>
+      <w:footerReference w:type="default" r:id="rId11"/>
+      <w:headerReference w:type="first" r:id="rId12"/>
+      <w:footerReference w:type="first" r:id="rId13"/>
       <w:type w:val="continuous"/>
       <w:pgSz w:w="11906" w:h="16838" w:code="9"/>
       <w:pgMar w:top="2637" w:right="3629" w:bottom="1588" w:left="1134" w:header="1134" w:footer="567" w:gutter="0"/>
@@ -3002,7 +3018,7 @@
     </w:rPrDefault>
     <w:pPrDefault/>
   </w:docDefaults>
-  <w:latentStyles w:defLockedState="0" w:defUIPriority="99" w:defSemiHidden="0" w:defUnhideWhenUsed="0" w:defQFormat="0" w:count="377">
+  <w:latentStyles w:defLockedState="0" w:defUIPriority="99" w:defSemiHidden="0" w:defUnhideWhenUsed="0" w:defQFormat="0" w:count="376">
     <w:lsdException w:name="Normal" w:uiPriority="0" w:qFormat="1"/>
     <w:lsdException w:name="heading 1" w:uiPriority="9" w:qFormat="1"/>
     <w:lsdException w:name="heading 2" w:uiPriority="9" w:qFormat="1"/>
@@ -3150,8 +3166,11 @@
     <w:lsdException w:name="Table 3D effects 3" w:semiHidden="1" w:unhideWhenUsed="1"/>
     <w:lsdException w:name="Table Contemporary" w:semiHidden="1" w:unhideWhenUsed="1"/>
     <w:lsdException w:name="Table Elegant" w:semiHidden="1" w:unhideWhenUsed="1"/>
+    <w:lsdException w:name="Table Professional" w:semiHidden="1" w:unhideWhenUsed="1"/>
     <w:lsdException w:name="Table Subtle 1" w:semiHidden="1" w:unhideWhenUsed="1"/>
     <w:lsdException w:name="Table Subtle 2" w:semiHidden="1" w:unhideWhenUsed="1"/>
+    <w:lsdException w:name="Table Web 1" w:semiHidden="1" w:unhideWhenUsed="1"/>
+    <w:lsdException w:name="Table Web 2" w:semiHidden="1" w:unhideWhenUsed="1"/>
     <w:lsdException w:name="Table Web 3" w:semiHidden="1" w:unhideWhenUsed="1"/>
     <w:lsdException w:name="Balloon Text" w:semiHidden="1" w:unhideWhenUsed="1"/>
     <w:lsdException w:name="Table Grid" w:uiPriority="59"/>
@@ -3376,7 +3395,6 @@
     <w:lsdException w:name="Hashtag" w:semiHidden="1" w:unhideWhenUsed="1"/>
     <w:lsdException w:name="Unresolved Mention" w:semiHidden="1" w:unhideWhenUsed="1"/>
     <w:lsdException w:name="Smart Link" w:semiHidden="1" w:unhideWhenUsed="1"/>
-    <w:lsdException w:name="Smart Link Error" w:semiHidden="1" w:unhideWhenUsed="1"/>
   </w:latentStyles>
   <w:style w:type="paragraph" w:default="1" w:styleId="Standard">
     <w:name w:val="Normal"/>
@@ -4820,7 +4838,7 @@
 </file>
 
 <file path=customXml/itemProps1.xml><?xml version="1.0" encoding="utf-8"?>
-<ds:datastoreItem xmlns:ds="http://schemas.openxmlformats.org/officeDocument/2006/customXml" ds:itemID="{828C125D-3AC6-4C83-AE1A-FFF49C86C6CE}">
+<ds:datastoreItem xmlns:ds="http://schemas.openxmlformats.org/officeDocument/2006/customXml" ds:itemID="{ABF0659D-4EA6-4A66-851F-1AC84C6B3BDC}">
   <ds:schemaRefs>
     <ds:schemaRef ds:uri="http://schemas.openxmlformats.org/officeDocument/2006/bibliography"/>
   </ds:schemaRefs>

</xml_diff>